<commit_message>
added and removed report
</commit_message>
<xml_diff>
--- a/Past Reports/Holmes Past/Holmes Past Reports.docx
+++ b/Past Reports/Holmes Past/Holmes Past Reports.docx
@@ -1,6 +1,6 @@
 
 <file path=word/document.xml><?xml version="1.0" encoding="utf-8"?>
-<w:document xmlns:wpc="http://schemas.microsoft.com/office/word/2010/wordprocessingCanvas" xmlns:cx="http://schemas.microsoft.com/office/drawing/2014/chartex" xmlns:cx1="http://schemas.microsoft.com/office/drawing/2015/9/8/chartex" xmlns:cx2="http://schemas.microsoft.com/office/drawing/2015/10/21/chartex" xmlns:cx3="http://schemas.microsoft.com/office/drawing/2016/5/9/chartex" xmlns:cx4="http://schemas.microsoft.com/office/drawing/2016/5/10/chartex" xmlns:cx5="http://schemas.microsoft.com/office/drawing/2016/5/11/chartex" xmlns:cx6="http://schemas.microsoft.com/office/drawing/2016/5/12/chartex" xmlns:cx7="http://schemas.microsoft.com/office/drawing/2016/5/13/chartex" xmlns:cx8="http://schemas.microsoft.com/office/drawing/2016/5/14/chartex" xmlns:mc="http://schemas.openxmlformats.org/markup-compatibility/2006" xmlns:aink="http://schemas.microsoft.com/office/drawing/2016/ink" xmlns:am3d="http://schemas.microsoft.com/office/drawing/2017/model3d" xmlns:o="urn:schemas-microsoft-com:office:office" xmlns:r="http://schemas.openxmlformats.org/officeDocument/2006/relationships" xmlns:m="http://schemas.openxmlformats.org/officeDocument/2006/math" xmlns:v="urn:schemas-microsoft-com:vml" xmlns:wp14="http://schemas.microsoft.com/office/word/2010/wordprocessingDrawing" xmlns:wp="http://schemas.openxmlformats.org/drawingml/2006/wordprocessingDrawing" xmlns:w10="urn:schemas-microsoft-com:office:word" xmlns:w="http://schemas.openxmlformats.org/wordprocessingml/2006/main" xmlns:w14="http://schemas.microsoft.com/office/word/2010/wordml" xmlns:w15="http://schemas.microsoft.com/office/word/2012/wordml" xmlns:w16cex="http://schemas.microsoft.com/office/word/2018/wordml/cex" xmlns:w16cid="http://schemas.microsoft.com/office/word/2016/wordml/cid" xmlns:w16="http://schemas.microsoft.com/office/word/2018/wordml" xmlns:w16se="http://schemas.microsoft.com/office/word/2015/wordml/symex" xmlns:wpg="http://schemas.microsoft.com/office/word/2010/wordprocessingGroup" xmlns:wpi="http://schemas.microsoft.com/office/word/2010/wordprocessingInk" xmlns:wne="http://schemas.microsoft.com/office/word/2006/wordml" xmlns:wps="http://schemas.microsoft.com/office/word/2010/wordprocessingShape" mc:Ignorable="w14 w15 w16se w16cid w16 w16cex wp14">
+<w:document xmlns:wpc="http://schemas.microsoft.com/office/word/2010/wordprocessingCanvas" xmlns:cx="http://schemas.microsoft.com/office/drawing/2014/chartex" xmlns:cx1="http://schemas.microsoft.com/office/drawing/2015/9/8/chartex" xmlns:cx2="http://schemas.microsoft.com/office/drawing/2015/10/21/chartex" xmlns:cx3="http://schemas.microsoft.com/office/drawing/2016/5/9/chartex" xmlns:cx4="http://schemas.microsoft.com/office/drawing/2016/5/10/chartex" xmlns:cx5="http://schemas.microsoft.com/office/drawing/2016/5/11/chartex" xmlns:cx6="http://schemas.microsoft.com/office/drawing/2016/5/12/chartex" xmlns:cx7="http://schemas.microsoft.com/office/drawing/2016/5/13/chartex" xmlns:cx8="http://schemas.microsoft.com/office/drawing/2016/5/14/chartex" xmlns:mc="http://schemas.openxmlformats.org/markup-compatibility/2006" xmlns:aink="http://schemas.microsoft.com/office/drawing/2016/ink" xmlns:am3d="http://schemas.microsoft.com/office/drawing/2017/model3d" xmlns:o="urn:schemas-microsoft-com:office:office" xmlns:r="http://schemas.openxmlformats.org/officeDocument/2006/relationships" xmlns:m="http://schemas.openxmlformats.org/officeDocument/2006/math" xmlns:v="urn:schemas-microsoft-com:vml" xmlns:wp14="http://schemas.microsoft.com/office/word/2010/wordprocessingDrawing" xmlns:wp="http://schemas.openxmlformats.org/drawingml/2006/wordprocessingDrawing" xmlns:w10="urn:schemas-microsoft-com:office:word" xmlns:w="http://schemas.openxmlformats.org/wordprocessingml/2006/main" xmlns:w14="http://schemas.microsoft.com/office/word/2010/wordml" xmlns:w15="http://schemas.microsoft.com/office/word/2012/wordml" xmlns:w16cex="http://schemas.microsoft.com/office/word/2018/wordml/cex" xmlns:w16cid="http://schemas.microsoft.com/office/word/2016/wordml/cid" xmlns:w16="http://schemas.microsoft.com/office/word/2018/wordml" xmlns:w16sdtdh="http://schemas.microsoft.com/office/word/2020/wordml/sdtdatahash" xmlns:w16se="http://schemas.microsoft.com/office/word/2015/wordml/symex" xmlns:wpg="http://schemas.microsoft.com/office/word/2010/wordprocessingGroup" xmlns:wpi="http://schemas.microsoft.com/office/word/2010/wordprocessingInk" xmlns:wne="http://schemas.microsoft.com/office/word/2006/wordml" xmlns:wps="http://schemas.microsoft.com/office/word/2010/wordprocessingShape" mc:Ignorable="w14 w15 w16se w16cid w16 w16cex w16sdtdh wp14">
   <w:body>
     <w:p>
       <w:pPr>
@@ -29,111 +29,150 @@
         <w:t>2019</w:t>
       </w:r>
     </w:p>
+    <w:p>
+      <w:r>
+        <w:t>Holmes is almost ice free. Most of the pond is open water with plenty of fishing</w:t>
+      </w:r>
+    </w:p>
+    <w:p>
+      <w:r>
+        <w:t>area. The water clarity is also fantastic. However, since it has been a while since</w:t>
+      </w:r>
+    </w:p>
+    <w:p>
+      <w:r>
+        <w:t>it has been stocked there seems to be little to no fish in the pond. I would recommend</w:t>
+      </w:r>
+    </w:p>
+    <w:p>
+      <w:pPr>
+        <w:rPr>
+          <w:b/>
+        </w:rPr>
+      </w:pPr>
+      <w:r>
+        <w:t xml:space="preserve">waiting until it is stocked again before heading back out. </w:t>
+      </w:r>
+      <w:r>
+        <w:rPr>
+          <w:b/>
+        </w:rPr>
+        <w:t>(Report from: 3/20/19)</w:t>
+      </w:r>
+    </w:p>
+    <w:p>
+      <w:pPr>
+        <w:rPr>
+          <w:b/>
+        </w:rPr>
+      </w:pPr>
+    </w:p>
+    <w:p>
+      <w:r>
+        <w:t>The pond is ice free. Fish are starting to come up to the surface to feed, but</w:t>
+      </w:r>
+    </w:p>
+    <w:p>
+      <w:r>
+        <w:t>it is still a little early for a good bite to get going. Fishing with small spoons</w:t>
+      </w:r>
+    </w:p>
+    <w:p>
+      <w:r>
+        <w:t>might get you a bite along with fishing on the bottom. All in all, the fishing is</w:t>
+      </w:r>
+    </w:p>
+    <w:p>
+      <w:pPr>
+        <w:rPr>
+          <w:b/>
+        </w:rPr>
+      </w:pPr>
+      <w:r>
+        <w:t xml:space="preserve">still slow, but it is improving with the warmer temperatures. </w:t>
+      </w:r>
+      <w:r>
+        <w:rPr>
+          <w:b/>
+        </w:rPr>
+        <w:t>(Report from: 3/25/19)</w:t>
+      </w:r>
+    </w:p>
+    <w:p>
+      <w:pPr>
+        <w:rPr>
+          <w:b/>
+        </w:rPr>
+      </w:pPr>
+    </w:p>
+    <w:p>
+      <w:r>
+        <w:t>The fishing is getting fast after the recent stocking. Most fishing methods</w:t>
+      </w:r>
+    </w:p>
+    <w:p>
+      <w:r>
+        <w:t>will catch fish. We found that fishing with a small red and white Kamlooper worked</w:t>
+      </w:r>
+    </w:p>
+    <w:p>
+      <w:r>
+        <w:t>very well for fish on the surface. If you are fly fishing you will need to get your</w:t>
+      </w:r>
+    </w:p>
+    <w:p>
+      <w:r>
+        <w:t>fly out a long way, or get in pontoon boat to be successful. We also saw other</w:t>
+      </w:r>
+    </w:p>
+    <w:p>
+      <w:pPr>
+        <w:rPr>
+          <w:b/>
+        </w:rPr>
+      </w:pPr>
+      <w:r>
+        <w:t>people catch stuff bottom fishing. All around the fishing is great.</w:t>
+      </w:r>
+      <w:r>
+        <w:t xml:space="preserve"> </w:t>
+      </w:r>
+      <w:r>
+        <w:rPr>
+          <w:b/>
+        </w:rPr>
+        <w:t>(Report from: 4/1/19)</w:t>
+      </w:r>
+    </w:p>
     <w:p/>
     <w:p>
       <w:r>
-        <w:t>Holmes is almost ice free. Most of the pond is open water with plenty of fishing</w:t>
-      </w:r>
-    </w:p>
-    <w:p>
-      <w:r>
-        <w:t>area. The water clarity is also fantastic. However, since it has been a while since</w:t>
-      </w:r>
-    </w:p>
-    <w:p>
-      <w:r>
-        <w:t>it has been stocked there seems to be little to no fish in the pond. I would recommend</w:t>
-      </w:r>
-    </w:p>
-    <w:p>
-      <w:pPr>
-        <w:rPr>
-          <w:b/>
-        </w:rPr>
-      </w:pPr>
-      <w:r>
-        <w:t xml:space="preserve">waiting until it is stocked again before heading back out. </w:t>
-      </w:r>
-      <w:r>
-        <w:rPr>
-          <w:b/>
-        </w:rPr>
-        <w:t>(Report from: 3/20/19)</w:t>
-      </w:r>
-    </w:p>
-    <w:p>
-      <w:pPr>
-        <w:rPr>
-          <w:b/>
-        </w:rPr>
-      </w:pPr>
-    </w:p>
-    <w:p>
-      <w:r>
-        <w:t>The pond is ice free. Fish are starting to come up to the surface to feed, but</w:t>
-      </w:r>
-    </w:p>
-    <w:p>
-      <w:r>
-        <w:t>it is still a little early for a good bite to get going. Fishing with small spoons</w:t>
-      </w:r>
-    </w:p>
-    <w:p>
-      <w:r>
-        <w:t>might get you a bite along with fishing on the bottom. All in all, the fishing is</w:t>
-      </w:r>
-    </w:p>
-    <w:p>
-      <w:pPr>
-        <w:rPr>
-          <w:b/>
-        </w:rPr>
-      </w:pPr>
-      <w:r>
-        <w:t xml:space="preserve">still slow, but it is improving with the warmer temperatures. </w:t>
-      </w:r>
-      <w:r>
-        <w:rPr>
-          <w:b/>
-        </w:rPr>
-        <w:t>(Report from: 3/25/19)</w:t>
-      </w:r>
-    </w:p>
-    <w:p>
-      <w:pPr>
-        <w:rPr>
-          <w:b/>
-        </w:rPr>
-      </w:pPr>
-    </w:p>
-    <w:p>
-      <w:r>
-        <w:t>The fishing is getting fast after the recent stocking. Most fishing methods</w:t>
-      </w:r>
-    </w:p>
-    <w:p>
-      <w:r>
-        <w:t>will catch fish. We found that fishing with a small red and white Kamlooper worked</w:t>
-      </w:r>
-    </w:p>
-    <w:p>
-      <w:r>
-        <w:t>very well for fish on the surface. If you are fly fishing you will need to get your</w:t>
-      </w:r>
-    </w:p>
-    <w:p>
-      <w:r>
-        <w:t>fly out a long way, or get in pontoon boat to be successful. We also saw other</w:t>
-      </w:r>
-    </w:p>
-    <w:p>
-      <w:pPr>
-        <w:rPr>
-          <w:b/>
-        </w:rPr>
-      </w:pPr>
-      <w:r>
-        <w:t>people catch stuff bottom fishing. All around the fishing is great.</w:t>
+        <w:t>After a recent stocking of another 1,700 fish the fishing is getting really</w:t>
+      </w:r>
+    </w:p>
+    <w:p>
+      <w:r>
+        <w:t>good. Fishing with spoons is what we found to be the best option. Try using spoons</w:t>
+      </w:r>
+    </w:p>
+    <w:p>
+      <w:r>
+        <w:t>like Kamloopers or Pot-O-Golds. The best colors are red, white, and gold. The fishing</w:t>
+      </w:r>
+    </w:p>
+    <w:p>
+      <w:r>
+        <w:t>is best in the morning and early afternoon before it dies off in the middle of the</w:t>
+      </w:r>
+    </w:p>
+    <w:p>
+      <w:pPr>
+        <w:rPr>
+          <w:b/>
+        </w:rPr>
+      </w:pPr>
+      <w:r>
+        <w:t>day.</w:t>
       </w:r>
       <w:r>
         <w:t xml:space="preserve"> </w:t>
@@ -142,46 +181,6 @@
         <w:rPr>
           <w:b/>
         </w:rPr>
-        <w:t>(Report from: 4/1/19)</w:t>
-      </w:r>
-    </w:p>
-    <w:p/>
-    <w:p>
-      <w:r>
-        <w:t>After a recent stocking of another 1,700 fish the fishing is getting really</w:t>
-      </w:r>
-    </w:p>
-    <w:p>
-      <w:r>
-        <w:t>good. Fishing with spoons is what we found to be the best option. Try using spoons</w:t>
-      </w:r>
-    </w:p>
-    <w:p>
-      <w:r>
-        <w:t>like Kamloopers or Pot-O-Golds. The best colors are red, white, and gold. The fishing</w:t>
-      </w:r>
-    </w:p>
-    <w:p>
-      <w:r>
-        <w:t>is best in the morning and early afternoon before it dies off in the middle of the</w:t>
-      </w:r>
-    </w:p>
-    <w:p>
-      <w:pPr>
-        <w:rPr>
-          <w:b/>
-        </w:rPr>
-      </w:pPr>
-      <w:r>
-        <w:t>day.</w:t>
-      </w:r>
-      <w:r>
-        <w:t xml:space="preserve"> </w:t>
-      </w:r>
-      <w:r>
-        <w:rPr>
-          <w:b/>
-        </w:rPr>
         <w:t>(Report from: 4/13/19)</w:t>
       </w:r>
     </w:p>
@@ -241,7 +240,6 @@
         <w:rPr>
           <w:bCs/>
         </w:rPr>
-        <w:lastRenderedPageBreak/>
         <w:t>we hope it will get better in the coming weeks.</w:t>
       </w:r>
       <w:r>
@@ -648,6 +646,181 @@
         </w:rPr>
         <w:t>(Report from: 9/30/20)</w:t>
       </w:r>
+    </w:p>
+    <w:p>
+      <w:pPr>
+        <w:rPr>
+          <w:bCs/>
+        </w:rPr>
+      </w:pPr>
+    </w:p>
+    <w:p>
+      <w:pPr>
+        <w:rPr>
+          <w:bCs/>
+        </w:rPr>
+      </w:pPr>
+    </w:p>
+    <w:p>
+      <w:pPr>
+        <w:pBdr>
+          <w:top w:val="single" w:sz="4" w:space="1" w:color="auto"/>
+          <w:left w:val="single" w:sz="4" w:space="4" w:color="auto"/>
+          <w:bottom w:val="single" w:sz="4" w:space="1" w:color="auto"/>
+          <w:right w:val="single" w:sz="4" w:space="4" w:color="auto"/>
+          <w:between w:val="single" w:sz="4" w:space="1" w:color="auto"/>
+          <w:bar w:val="single" w:sz="4" w:color="auto"/>
+        </w:pBdr>
+        <w:shd w:val="clear" w:color="auto" w:fill="000000" w:themeFill="text1"/>
+        <w:jc w:val="center"/>
+        <w:rPr>
+          <w:rFonts w:ascii="Arial Black" w:hAnsi="Arial Black"/>
+          <w:sz w:val="56"/>
+          <w:szCs w:val="56"/>
+        </w:rPr>
+      </w:pPr>
+      <w:r>
+        <w:rPr>
+          <w:rFonts w:ascii="Arial Black" w:hAnsi="Arial Black"/>
+          <w:sz w:val="56"/>
+          <w:szCs w:val="56"/>
+        </w:rPr>
+        <w:lastRenderedPageBreak/>
+        <w:t>202</w:t>
+      </w:r>
+      <w:r>
+        <w:rPr>
+          <w:rFonts w:ascii="Arial Black" w:hAnsi="Arial Black"/>
+          <w:sz w:val="56"/>
+          <w:szCs w:val="56"/>
+        </w:rPr>
+        <w:t>1</w:t>
+      </w:r>
+    </w:p>
+    <w:p>
+      <w:pPr>
+        <w:rPr>
+          <w:bCs/>
+        </w:rPr>
+      </w:pPr>
+      <w:r>
+        <w:rPr>
+          <w:bCs/>
+        </w:rPr>
+        <w:t>Water clarity is pretty good and the water temperature is cold as well. Fishing</w:t>
+      </w:r>
+    </w:p>
+    <w:p>
+      <w:pPr>
+        <w:rPr>
+          <w:bCs/>
+        </w:rPr>
+      </w:pPr>
+      <w:r>
+        <w:rPr>
+          <w:bCs/>
+        </w:rPr>
+        <w:t>is slow right now, but because there was a recent stocking, we are hoping that the</w:t>
+      </w:r>
+    </w:p>
+    <w:p>
+      <w:pPr>
+        <w:rPr>
+          <w:bCs/>
+        </w:rPr>
+      </w:pPr>
+      <w:r>
+        <w:rPr>
+          <w:bCs/>
+        </w:rPr>
+        <w:t>fishing will get better once the water warms up a little more. The best lures for</w:t>
+      </w:r>
+    </w:p>
+    <w:p>
+      <w:pPr>
+        <w:rPr>
+          <w:bCs/>
+        </w:rPr>
+      </w:pPr>
+      <w:r>
+        <w:rPr>
+          <w:bCs/>
+        </w:rPr>
+        <w:t xml:space="preserve">us were a red, white, and gold junior Kamlooper and a #2 silver and green </w:t>
+      </w:r>
+      <w:proofErr w:type="spellStart"/>
+      <w:r>
+        <w:rPr>
+          <w:bCs/>
+        </w:rPr>
+        <w:t>Bluefox</w:t>
+      </w:r>
+      <w:proofErr w:type="spellEnd"/>
+      <w:r>
+        <w:rPr>
+          <w:bCs/>
+        </w:rPr>
+        <w:t>.</w:t>
+      </w:r>
+    </w:p>
+    <w:p>
+      <w:pPr>
+        <w:rPr>
+          <w:bCs/>
+        </w:rPr>
+      </w:pPr>
+      <w:r>
+        <w:rPr>
+          <w:bCs/>
+        </w:rPr>
+        <w:t xml:space="preserve">We also had some bites and follows on a </w:t>
+      </w:r>
+      <w:proofErr w:type="spellStart"/>
+      <w:r>
+        <w:rPr>
+          <w:bCs/>
+        </w:rPr>
+        <w:t>lil</w:t>
+      </w:r>
+      <w:proofErr w:type="spellEnd"/>
+      <w:r>
+        <w:rPr>
+          <w:bCs/>
+        </w:rPr>
+        <w:t xml:space="preserve"> green Jake and some small tube jigs.</w:t>
+      </w:r>
+    </w:p>
+    <w:p>
+      <w:pPr>
+        <w:rPr>
+          <w:bCs/>
+        </w:rPr>
+      </w:pPr>
+      <w:r>
+        <w:rPr>
+          <w:bCs/>
+        </w:rPr>
+        <w:t>We also tried flies, but with no success.</w:t>
+      </w:r>
+      <w:r>
+        <w:rPr>
+          <w:bCs/>
+        </w:rPr>
+        <w:t xml:space="preserve"> </w:t>
+      </w:r>
+      <w:r>
+        <w:rPr>
+          <w:b/>
+        </w:rPr>
+        <w:t>(Report From: 3/31/21)</w:t>
+      </w:r>
+    </w:p>
+    <w:p>
+      <w:pPr>
+        <w:rPr>
+          <w:bCs/>
+        </w:rPr>
+      </w:pPr>
     </w:p>
     <w:p>
       <w:pPr>
@@ -667,7 +840,7 @@
 </file>
 
 <file path=word/styles.xml><?xml version="1.0" encoding="utf-8"?>
-<w:styles xmlns:mc="http://schemas.openxmlformats.org/markup-compatibility/2006" xmlns:r="http://schemas.openxmlformats.org/officeDocument/2006/relationships" xmlns:w="http://schemas.openxmlformats.org/wordprocessingml/2006/main" xmlns:w14="http://schemas.microsoft.com/office/word/2010/wordml" xmlns:w15="http://schemas.microsoft.com/office/word/2012/wordml" xmlns:w16cex="http://schemas.microsoft.com/office/word/2018/wordml/cex" xmlns:w16cid="http://schemas.microsoft.com/office/word/2016/wordml/cid" xmlns:w16="http://schemas.microsoft.com/office/word/2018/wordml" xmlns:w16se="http://schemas.microsoft.com/office/word/2015/wordml/symex" mc:Ignorable="w14 w15 w16se w16cid w16 w16cex">
+<w:styles xmlns:mc="http://schemas.openxmlformats.org/markup-compatibility/2006" xmlns:r="http://schemas.openxmlformats.org/officeDocument/2006/relationships" xmlns:w="http://schemas.openxmlformats.org/wordprocessingml/2006/main" xmlns:w14="http://schemas.microsoft.com/office/word/2010/wordml" xmlns:w15="http://schemas.microsoft.com/office/word/2012/wordml" xmlns:w16cex="http://schemas.microsoft.com/office/word/2018/wordml/cex" xmlns:w16cid="http://schemas.microsoft.com/office/word/2016/wordml/cid" xmlns:w16="http://schemas.microsoft.com/office/word/2018/wordml" xmlns:w16sdtdh="http://schemas.microsoft.com/office/word/2020/wordml/sdtdatahash" xmlns:w16se="http://schemas.microsoft.com/office/word/2015/wordml/symex" mc:Ignorable="w14 w15 w16se w16cid w16 w16cex w16sdtdh">
   <w:docDefaults>
     <w:rPrDefault>
       <w:rPr>

</xml_diff>